<commit_message>
Updating remote with changes from compare section
</commit_message>
<xml_diff>
--- a/GIT-COMMANDS.docx
+++ b/GIT-COMMANDS.docx
@@ -2478,107 +2478,1298 @@
           <w:szCs w:val="18"/>
         </w:rPr>
       </w:pPr>
+      <w:proofErr w:type="spellStart"/>
+      <w:proofErr w:type="gramStart"/>
+      <w:r>
+        <w:rPr>
+          <w:rFonts w:ascii="Lucida Console" w:hAnsi="Lucida Console" w:cs="Lucida Console"/>
+          <w:sz w:val="18"/>
+          <w:szCs w:val="18"/>
+        </w:rPr>
+        <w:t>git</w:t>
+      </w:r>
+      <w:proofErr w:type="spellEnd"/>
+      <w:proofErr w:type="gramEnd"/>
+      <w:r>
+        <w:rPr>
+          <w:rFonts w:ascii="Lucida Console" w:hAnsi="Lucida Console" w:cs="Lucida Console"/>
+          <w:sz w:val="18"/>
+          <w:szCs w:val="18"/>
+        </w:rPr>
+        <w:t xml:space="preserve"> </w:t>
+      </w:r>
+      <w:proofErr w:type="spellStart"/>
+      <w:r>
+        <w:rPr>
+          <w:rFonts w:ascii="Lucida Console" w:hAnsi="Lucida Console" w:cs="Lucida Console"/>
+          <w:sz w:val="18"/>
+          <w:szCs w:val="18"/>
+        </w:rPr>
+        <w:t>config</w:t>
+      </w:r>
+      <w:proofErr w:type="spellEnd"/>
+      <w:r>
+        <w:rPr>
+          <w:rFonts w:ascii="Lucida Console" w:hAnsi="Lucida Console" w:cs="Lucida Console"/>
+          <w:sz w:val="18"/>
+          <w:szCs w:val="18"/>
+        </w:rPr>
+        <w:t xml:space="preserve"> --global mergetool.p4merge.path "C:/Program Files/Perforce/p4merge.exe"</w:t>
+      </w:r>
+      <w:r>
+        <w:rPr>
+          <w:rFonts w:ascii="Lucida Console" w:hAnsi="Lucida Console" w:cs="Lucida Console"/>
+          <w:sz w:val="18"/>
+          <w:szCs w:val="18"/>
+        </w:rPr>
+        <w:br/>
+      </w:r>
+      <w:proofErr w:type="spellStart"/>
+      <w:r>
+        <w:rPr>
+          <w:rFonts w:ascii="Lucida Console" w:hAnsi="Lucida Console" w:cs="Lucida Console"/>
+          <w:sz w:val="18"/>
+          <w:szCs w:val="18"/>
+        </w:rPr>
+        <w:t>git</w:t>
+      </w:r>
+      <w:proofErr w:type="spellEnd"/>
+      <w:r>
+        <w:rPr>
+          <w:rFonts w:ascii="Lucida Console" w:hAnsi="Lucida Console" w:cs="Lucida Console"/>
+          <w:sz w:val="18"/>
+          <w:szCs w:val="18"/>
+        </w:rPr>
+        <w:t xml:space="preserve"> </w:t>
+      </w:r>
+      <w:proofErr w:type="spellStart"/>
+      <w:r>
+        <w:rPr>
+          <w:rFonts w:ascii="Lucida Console" w:hAnsi="Lucida Console" w:cs="Lucida Console"/>
+          <w:sz w:val="18"/>
+          <w:szCs w:val="18"/>
+        </w:rPr>
+        <w:t>config</w:t>
+      </w:r>
+      <w:proofErr w:type="spellEnd"/>
+      <w:r>
+        <w:rPr>
+          <w:rFonts w:ascii="Lucida Console" w:hAnsi="Lucida Console" w:cs="Lucida Console"/>
+          <w:sz w:val="18"/>
+          <w:szCs w:val="18"/>
+        </w:rPr>
+        <w:t xml:space="preserve"> --global </w:t>
+      </w:r>
+      <w:proofErr w:type="spellStart"/>
+      <w:r>
+        <w:rPr>
+          <w:rFonts w:ascii="Lucida Console" w:hAnsi="Lucida Console" w:cs="Lucida Console"/>
+          <w:sz w:val="18"/>
+          <w:szCs w:val="18"/>
+        </w:rPr>
+        <w:t>mergetool.prompt</w:t>
+      </w:r>
+      <w:proofErr w:type="spellEnd"/>
+      <w:r>
+        <w:rPr>
+          <w:rFonts w:ascii="Lucida Console" w:hAnsi="Lucida Console" w:cs="Lucida Console"/>
+          <w:sz w:val="18"/>
+          <w:szCs w:val="18"/>
+        </w:rPr>
+        <w:t xml:space="preserve"> false</w:t>
+      </w:r>
+    </w:p>
+    <w:p>
+      <w:pPr>
+        <w:autoSpaceDE w:val="0"/>
+        <w:autoSpaceDN w:val="0"/>
+        <w:adjustRightInd w:val="0"/>
+        <w:spacing w:after="0" w:line="360" w:lineRule="auto"/>
+        <w:rPr>
+          <w:rFonts w:ascii="Lucida Console" w:hAnsi="Lucida Console" w:cs="Lucida Console"/>
+          <w:sz w:val="18"/>
+          <w:szCs w:val="18"/>
+        </w:rPr>
+      </w:pPr>
+    </w:p>
+    <w:p>
+      <w:pPr>
+        <w:autoSpaceDE w:val="0"/>
+        <w:autoSpaceDN w:val="0"/>
+        <w:adjustRightInd w:val="0"/>
+        <w:spacing w:after="0" w:line="360" w:lineRule="auto"/>
+        <w:rPr>
+          <w:rFonts w:ascii="Lucida Console" w:hAnsi="Lucida Console" w:cs="Lucida Console"/>
+          <w:sz w:val="18"/>
+          <w:szCs w:val="18"/>
+        </w:rPr>
+      </w:pPr>
+      <w:proofErr w:type="spellStart"/>
+      <w:proofErr w:type="gramStart"/>
+      <w:r>
+        <w:rPr>
+          <w:rFonts w:ascii="Lucida Console" w:hAnsi="Lucida Console" w:cs="Lucida Console"/>
+          <w:sz w:val="18"/>
+          <w:szCs w:val="18"/>
+        </w:rPr>
+        <w:t>git</w:t>
+      </w:r>
+      <w:proofErr w:type="spellEnd"/>
+      <w:proofErr w:type="gramEnd"/>
+      <w:r>
+        <w:rPr>
+          <w:rFonts w:ascii="Lucida Console" w:hAnsi="Lucida Console" w:cs="Lucida Console"/>
+          <w:sz w:val="18"/>
+          <w:szCs w:val="18"/>
+        </w:rPr>
+        <w:t xml:space="preserve"> </w:t>
+      </w:r>
+      <w:proofErr w:type="spellStart"/>
+      <w:r>
+        <w:rPr>
+          <w:rFonts w:ascii="Lucida Console" w:hAnsi="Lucida Console" w:cs="Lucida Console"/>
+          <w:sz w:val="18"/>
+          <w:szCs w:val="18"/>
+        </w:rPr>
+        <w:t>config</w:t>
+      </w:r>
+      <w:proofErr w:type="spellEnd"/>
+      <w:r>
+        <w:rPr>
+          <w:rFonts w:ascii="Lucida Console" w:hAnsi="Lucida Console" w:cs="Lucida Console"/>
+          <w:sz w:val="18"/>
+          <w:szCs w:val="18"/>
+        </w:rPr>
+        <w:t xml:space="preserve"> --global </w:t>
+      </w:r>
+      <w:proofErr w:type="spellStart"/>
+      <w:r>
+        <w:rPr>
+          <w:rFonts w:ascii="Lucida Console" w:hAnsi="Lucida Console" w:cs="Lucida Console"/>
+          <w:sz w:val="18"/>
+          <w:szCs w:val="18"/>
+        </w:rPr>
+        <w:t>diff.tool</w:t>
+      </w:r>
+      <w:proofErr w:type="spellEnd"/>
+      <w:r>
+        <w:rPr>
+          <w:rFonts w:ascii="Lucida Console" w:hAnsi="Lucida Console" w:cs="Lucida Console"/>
+          <w:sz w:val="18"/>
+          <w:szCs w:val="18"/>
+        </w:rPr>
+        <w:t xml:space="preserve"> p4merge</w:t>
+      </w:r>
+    </w:p>
+    <w:p>
+      <w:pPr>
+        <w:autoSpaceDE w:val="0"/>
+        <w:autoSpaceDN w:val="0"/>
+        <w:adjustRightInd w:val="0"/>
+        <w:spacing w:after="0" w:line="360" w:lineRule="auto"/>
+        <w:rPr>
+          <w:rFonts w:ascii="Lucida Console" w:hAnsi="Lucida Console" w:cs="Lucida Console"/>
+          <w:sz w:val="18"/>
+          <w:szCs w:val="18"/>
+        </w:rPr>
+      </w:pPr>
+      <w:proofErr w:type="spellStart"/>
+      <w:proofErr w:type="gramStart"/>
+      <w:r>
+        <w:rPr>
+          <w:rFonts w:ascii="Lucida Console" w:hAnsi="Lucida Console" w:cs="Lucida Console"/>
+          <w:sz w:val="18"/>
+          <w:szCs w:val="18"/>
+        </w:rPr>
+        <w:t>git</w:t>
+      </w:r>
+      <w:proofErr w:type="spellEnd"/>
+      <w:proofErr w:type="gramEnd"/>
+      <w:r>
+        <w:rPr>
+          <w:rFonts w:ascii="Lucida Console" w:hAnsi="Lucida Console" w:cs="Lucida Console"/>
+          <w:sz w:val="18"/>
+          <w:szCs w:val="18"/>
+        </w:rPr>
+        <w:t xml:space="preserve"> </w:t>
+      </w:r>
+      <w:proofErr w:type="spellStart"/>
+      <w:r>
+        <w:rPr>
+          <w:rFonts w:ascii="Lucida Console" w:hAnsi="Lucida Console" w:cs="Lucida Console"/>
+          <w:sz w:val="18"/>
+          <w:szCs w:val="18"/>
+        </w:rPr>
+        <w:t>config</w:t>
+      </w:r>
+      <w:proofErr w:type="spellEnd"/>
+      <w:r>
+        <w:rPr>
+          <w:rFonts w:ascii="Lucida Console" w:hAnsi="Lucida Console" w:cs="Lucida Console"/>
+          <w:sz w:val="18"/>
+          <w:szCs w:val="18"/>
+        </w:rPr>
+        <w:t xml:space="preserve"> --global difftool.p4merge.path "C:/Program Files/Perforce/p4merge.exe"</w:t>
+      </w:r>
+    </w:p>
+    <w:p>
+      <w:pPr>
+        <w:autoSpaceDE w:val="0"/>
+        <w:autoSpaceDN w:val="0"/>
+        <w:adjustRightInd w:val="0"/>
+        <w:spacing w:after="0" w:line="360" w:lineRule="auto"/>
+        <w:rPr>
+          <w:rFonts w:ascii="Lucida Console" w:hAnsi="Lucida Console" w:cs="Lucida Console"/>
+          <w:sz w:val="18"/>
+          <w:szCs w:val="18"/>
+        </w:rPr>
+      </w:pPr>
+      <w:proofErr w:type="spellStart"/>
+      <w:proofErr w:type="gramStart"/>
+      <w:r>
+        <w:rPr>
+          <w:rFonts w:ascii="Lucida Console" w:hAnsi="Lucida Console" w:cs="Lucida Console"/>
+          <w:sz w:val="18"/>
+          <w:szCs w:val="18"/>
+        </w:rPr>
+        <w:t>git</w:t>
+      </w:r>
+      <w:proofErr w:type="spellEnd"/>
+      <w:proofErr w:type="gramEnd"/>
+      <w:r>
+        <w:rPr>
+          <w:rFonts w:ascii="Lucida Console" w:hAnsi="Lucida Console" w:cs="Lucida Console"/>
+          <w:sz w:val="18"/>
+          <w:szCs w:val="18"/>
+        </w:rPr>
+        <w:t xml:space="preserve"> </w:t>
+      </w:r>
+      <w:proofErr w:type="spellStart"/>
+      <w:r>
+        <w:rPr>
+          <w:rFonts w:ascii="Lucida Console" w:hAnsi="Lucida Console" w:cs="Lucida Console"/>
+          <w:sz w:val="18"/>
+          <w:szCs w:val="18"/>
+        </w:rPr>
+        <w:t>config</w:t>
+      </w:r>
+      <w:proofErr w:type="spellEnd"/>
+      <w:r>
+        <w:rPr>
+          <w:rFonts w:ascii="Lucida Console" w:hAnsi="Lucida Console" w:cs="Lucida Console"/>
+          <w:sz w:val="18"/>
+          <w:szCs w:val="18"/>
+        </w:rPr>
+        <w:t xml:space="preserve"> --global </w:t>
+      </w:r>
+      <w:proofErr w:type="spellStart"/>
+      <w:r>
+        <w:rPr>
+          <w:rFonts w:ascii="Lucida Console" w:hAnsi="Lucida Console" w:cs="Lucida Console"/>
+          <w:sz w:val="18"/>
+          <w:szCs w:val="18"/>
+        </w:rPr>
+        <w:t>difftool.prompt</w:t>
+      </w:r>
+      <w:proofErr w:type="spellEnd"/>
+      <w:r>
+        <w:rPr>
+          <w:rFonts w:ascii="Lucida Console" w:hAnsi="Lucida Console" w:cs="Lucida Console"/>
+          <w:sz w:val="18"/>
+          <w:szCs w:val="18"/>
+        </w:rPr>
+        <w:t xml:space="preserve"> false</w:t>
+      </w:r>
+    </w:p>
+    <w:p>
+      <w:pPr>
+        <w:autoSpaceDE w:val="0"/>
+        <w:autoSpaceDN w:val="0"/>
+        <w:adjustRightInd w:val="0"/>
+        <w:spacing w:after="0" w:line="360" w:lineRule="auto"/>
+        <w:rPr>
+          <w:rFonts w:ascii="Lucida Console" w:hAnsi="Lucida Console" w:cs="Lucida Console"/>
+          <w:sz w:val="18"/>
+          <w:szCs w:val="18"/>
+        </w:rPr>
+      </w:pPr>
+    </w:p>
+    <w:p>
+      <w:pPr>
+        <w:autoSpaceDE w:val="0"/>
+        <w:autoSpaceDN w:val="0"/>
+        <w:adjustRightInd w:val="0"/>
+        <w:spacing w:after="0" w:line="360" w:lineRule="auto"/>
+        <w:rPr>
+          <w:rFonts w:asciiTheme="majorBidi" w:hAnsiTheme="majorBidi" w:cstheme="majorBidi"/>
+          <w:color w:val="C00000"/>
+          <w:sz w:val="28"/>
+          <w:szCs w:val="28"/>
+        </w:rPr>
+      </w:pPr>
+      <w:r>
+        <w:rPr>
+          <w:rFonts w:asciiTheme="majorBidi" w:hAnsiTheme="majorBidi" w:cstheme="majorBidi"/>
+          <w:color w:val="C00000"/>
+          <w:sz w:val="28"/>
+          <w:szCs w:val="28"/>
+        </w:rPr>
+        <w:t>#45 compare working directory and the staging area</w:t>
+      </w:r>
+    </w:p>
+    <w:p>
+      <w:pPr>
+        <w:autoSpaceDE w:val="0"/>
+        <w:autoSpaceDN w:val="0"/>
+        <w:adjustRightInd w:val="0"/>
+        <w:spacing w:after="0" w:line="360" w:lineRule="auto"/>
+        <w:rPr>
+          <w:rFonts w:ascii="Lucida Console" w:hAnsi="Lucida Console" w:cs="Lucida Console"/>
+          <w:sz w:val="18"/>
+          <w:szCs w:val="18"/>
+        </w:rPr>
+      </w:pPr>
+      <w:proofErr w:type="spellStart"/>
+      <w:proofErr w:type="gramStart"/>
+      <w:r>
+        <w:rPr>
+          <w:rFonts w:ascii="Lucida Console" w:hAnsi="Lucida Console" w:cs="Lucida Console"/>
+          <w:sz w:val="18"/>
+          <w:szCs w:val="18"/>
+        </w:rPr>
+        <w:t>git</w:t>
+      </w:r>
+      <w:proofErr w:type="spellEnd"/>
+      <w:proofErr w:type="gramEnd"/>
+      <w:r>
+        <w:rPr>
+          <w:rFonts w:ascii="Lucida Console" w:hAnsi="Lucida Console" w:cs="Lucida Console"/>
+          <w:sz w:val="18"/>
+          <w:szCs w:val="18"/>
+        </w:rPr>
+        <w:t xml:space="preserve"> diff</w:t>
+      </w:r>
+    </w:p>
+    <w:p>
+      <w:pPr>
+        <w:autoSpaceDE w:val="0"/>
+        <w:autoSpaceDN w:val="0"/>
+        <w:adjustRightInd w:val="0"/>
+        <w:spacing w:after="0" w:line="360" w:lineRule="auto"/>
+        <w:rPr>
+          <w:rFonts w:ascii="Lucida Console" w:hAnsi="Lucida Console" w:cs="Lucida Console"/>
+          <w:sz w:val="18"/>
+          <w:szCs w:val="18"/>
+        </w:rPr>
+      </w:pPr>
+      <w:proofErr w:type="spellStart"/>
+      <w:proofErr w:type="gramStart"/>
+      <w:r>
+        <w:rPr>
+          <w:rFonts w:ascii="Lucida Console" w:hAnsi="Lucida Console" w:cs="Lucida Console"/>
+          <w:sz w:val="18"/>
+          <w:szCs w:val="18"/>
+        </w:rPr>
+        <w:t>git</w:t>
+      </w:r>
+      <w:proofErr w:type="spellEnd"/>
+      <w:proofErr w:type="gramEnd"/>
+      <w:r>
+        <w:rPr>
+          <w:rFonts w:ascii="Lucida Console" w:hAnsi="Lucida Console" w:cs="Lucida Console"/>
+          <w:sz w:val="18"/>
+          <w:szCs w:val="18"/>
+        </w:rPr>
+        <w:t xml:space="preserve"> </w:t>
+      </w:r>
+      <w:proofErr w:type="spellStart"/>
+      <w:r>
+        <w:rPr>
+          <w:rFonts w:ascii="Lucida Console" w:hAnsi="Lucida Console" w:cs="Lucida Console"/>
+          <w:sz w:val="18"/>
+          <w:szCs w:val="18"/>
+        </w:rPr>
+        <w:t>difftool</w:t>
+      </w:r>
+      <w:proofErr w:type="spellEnd"/>
+    </w:p>
+    <w:p>
+      <w:pPr>
+        <w:autoSpaceDE w:val="0"/>
+        <w:autoSpaceDN w:val="0"/>
+        <w:adjustRightInd w:val="0"/>
+        <w:spacing w:after="0" w:line="360" w:lineRule="auto"/>
+        <w:rPr>
+          <w:rFonts w:ascii="Lucida Console" w:hAnsi="Lucida Console" w:cs="Lucida Console"/>
+          <w:sz w:val="18"/>
+          <w:szCs w:val="18"/>
+        </w:rPr>
+      </w:pPr>
+    </w:p>
+    <w:p>
+      <w:pPr>
+        <w:autoSpaceDE w:val="0"/>
+        <w:autoSpaceDN w:val="0"/>
+        <w:adjustRightInd w:val="0"/>
+        <w:spacing w:after="0" w:line="360" w:lineRule="auto"/>
+        <w:rPr>
+          <w:rFonts w:asciiTheme="majorBidi" w:hAnsiTheme="majorBidi" w:cstheme="majorBidi"/>
+          <w:color w:val="C00000"/>
+          <w:sz w:val="28"/>
+          <w:szCs w:val="28"/>
+        </w:rPr>
+      </w:pPr>
+      <w:r>
+        <w:rPr>
+          <w:rFonts w:asciiTheme="majorBidi" w:hAnsiTheme="majorBidi" w:cstheme="majorBidi"/>
+          <w:color w:val="C00000"/>
+          <w:sz w:val="28"/>
+          <w:szCs w:val="28"/>
+        </w:rPr>
+        <w:t xml:space="preserve">#46 compare working directory and </w:t>
+      </w:r>
+      <w:proofErr w:type="spellStart"/>
+      <w:r>
+        <w:rPr>
+          <w:rFonts w:asciiTheme="majorBidi" w:hAnsiTheme="majorBidi" w:cstheme="majorBidi"/>
+          <w:color w:val="C00000"/>
+          <w:sz w:val="28"/>
+          <w:szCs w:val="28"/>
+        </w:rPr>
+        <w:t>git</w:t>
+      </w:r>
+      <w:proofErr w:type="spellEnd"/>
+      <w:r>
+        <w:rPr>
+          <w:rFonts w:asciiTheme="majorBidi" w:hAnsiTheme="majorBidi" w:cstheme="majorBidi"/>
+          <w:color w:val="C00000"/>
+          <w:sz w:val="28"/>
+          <w:szCs w:val="28"/>
+        </w:rPr>
+        <w:t xml:space="preserve"> repository</w:t>
+      </w:r>
+    </w:p>
+    <w:p>
+      <w:pPr>
+        <w:autoSpaceDE w:val="0"/>
+        <w:autoSpaceDN w:val="0"/>
+        <w:adjustRightInd w:val="0"/>
+        <w:spacing w:after="0" w:line="360" w:lineRule="auto"/>
+        <w:rPr>
+          <w:rFonts w:ascii="Lucida Console" w:hAnsi="Lucida Console" w:cs="Lucida Console"/>
+          <w:sz w:val="18"/>
+          <w:szCs w:val="18"/>
+        </w:rPr>
+      </w:pPr>
+      <w:proofErr w:type="spellStart"/>
+      <w:proofErr w:type="gramStart"/>
+      <w:r>
+        <w:rPr>
+          <w:rFonts w:ascii="Lucida Console" w:hAnsi="Lucida Console" w:cs="Lucida Console"/>
+          <w:sz w:val="18"/>
+          <w:szCs w:val="18"/>
+        </w:rPr>
+        <w:t>git</w:t>
+      </w:r>
+      <w:proofErr w:type="spellEnd"/>
+      <w:proofErr w:type="gramEnd"/>
+      <w:r>
+        <w:rPr>
+          <w:rFonts w:ascii="Lucida Console" w:hAnsi="Lucida Console" w:cs="Lucida Console"/>
+          <w:sz w:val="18"/>
+          <w:szCs w:val="18"/>
+        </w:rPr>
+        <w:t xml:space="preserve"> diff head</w:t>
+      </w:r>
+    </w:p>
+    <w:p>
+      <w:pPr>
+        <w:autoSpaceDE w:val="0"/>
+        <w:autoSpaceDN w:val="0"/>
+        <w:adjustRightInd w:val="0"/>
+        <w:spacing w:after="0" w:line="360" w:lineRule="auto"/>
+        <w:rPr>
+          <w:rFonts w:ascii="Lucida Console" w:hAnsi="Lucida Console" w:cs="Lucida Console"/>
+          <w:sz w:val="18"/>
+          <w:szCs w:val="18"/>
+        </w:rPr>
+      </w:pPr>
+      <w:proofErr w:type="spellStart"/>
+      <w:proofErr w:type="gramStart"/>
+      <w:r>
+        <w:rPr>
+          <w:rFonts w:ascii="Lucida Console" w:hAnsi="Lucida Console" w:cs="Lucida Console"/>
+          <w:sz w:val="18"/>
+          <w:szCs w:val="18"/>
+        </w:rPr>
+        <w:t>git</w:t>
+      </w:r>
+      <w:proofErr w:type="spellEnd"/>
+      <w:proofErr w:type="gramEnd"/>
+      <w:r>
+        <w:rPr>
+          <w:rFonts w:ascii="Lucida Console" w:hAnsi="Lucida Console" w:cs="Lucida Console"/>
+          <w:sz w:val="18"/>
+          <w:szCs w:val="18"/>
+        </w:rPr>
+        <w:t xml:space="preserve"> </w:t>
+      </w:r>
+      <w:proofErr w:type="spellStart"/>
+      <w:r>
+        <w:rPr>
+          <w:rFonts w:ascii="Lucida Console" w:hAnsi="Lucida Console" w:cs="Lucida Console"/>
+          <w:sz w:val="18"/>
+          <w:szCs w:val="18"/>
+        </w:rPr>
+        <w:t>difftool</w:t>
+      </w:r>
+      <w:proofErr w:type="spellEnd"/>
+      <w:r>
+        <w:rPr>
+          <w:rFonts w:ascii="Lucida Console" w:hAnsi="Lucida Console" w:cs="Lucida Console"/>
+          <w:sz w:val="18"/>
+          <w:szCs w:val="18"/>
+        </w:rPr>
+        <w:t xml:space="preserve"> head</w:t>
+      </w:r>
+    </w:p>
+    <w:p>
+      <w:pPr>
+        <w:autoSpaceDE w:val="0"/>
+        <w:autoSpaceDN w:val="0"/>
+        <w:adjustRightInd w:val="0"/>
+        <w:spacing w:after="0" w:line="360" w:lineRule="auto"/>
+        <w:rPr>
+          <w:rFonts w:ascii="Lucida Console" w:hAnsi="Lucida Console" w:cs="Lucida Console"/>
+          <w:sz w:val="18"/>
+          <w:szCs w:val="18"/>
+        </w:rPr>
+      </w:pPr>
+    </w:p>
+    <w:p>
+      <w:pPr>
+        <w:autoSpaceDE w:val="0"/>
+        <w:autoSpaceDN w:val="0"/>
+        <w:adjustRightInd w:val="0"/>
+        <w:spacing w:after="0" w:line="360" w:lineRule="auto"/>
+        <w:rPr>
+          <w:rFonts w:asciiTheme="majorBidi" w:hAnsiTheme="majorBidi" w:cstheme="majorBidi"/>
+          <w:color w:val="C00000"/>
+          <w:sz w:val="28"/>
+          <w:szCs w:val="28"/>
+        </w:rPr>
+      </w:pPr>
+      <w:r>
+        <w:rPr>
+          <w:rFonts w:asciiTheme="majorBidi" w:hAnsiTheme="majorBidi" w:cstheme="majorBidi"/>
+          <w:color w:val="C00000"/>
+          <w:sz w:val="28"/>
+          <w:szCs w:val="28"/>
+        </w:rPr>
+        <w:t xml:space="preserve">#47 compare staging area and the </w:t>
+      </w:r>
+      <w:proofErr w:type="spellStart"/>
+      <w:r>
+        <w:rPr>
+          <w:rFonts w:asciiTheme="majorBidi" w:hAnsiTheme="majorBidi" w:cstheme="majorBidi"/>
+          <w:color w:val="C00000"/>
+          <w:sz w:val="28"/>
+          <w:szCs w:val="28"/>
+        </w:rPr>
+        <w:t>git</w:t>
+      </w:r>
+      <w:proofErr w:type="spellEnd"/>
+      <w:r>
+        <w:rPr>
+          <w:rFonts w:asciiTheme="majorBidi" w:hAnsiTheme="majorBidi" w:cstheme="majorBidi"/>
+          <w:color w:val="C00000"/>
+          <w:sz w:val="28"/>
+          <w:szCs w:val="28"/>
+        </w:rPr>
+        <w:t xml:space="preserve"> repository</w:t>
+      </w:r>
+    </w:p>
+    <w:p>
+      <w:pPr>
+        <w:autoSpaceDE w:val="0"/>
+        <w:autoSpaceDN w:val="0"/>
+        <w:adjustRightInd w:val="0"/>
+        <w:spacing w:after="0" w:line="360" w:lineRule="auto"/>
+        <w:rPr>
+          <w:rFonts w:ascii="Lucida Console" w:hAnsi="Lucida Console" w:cs="Lucida Console"/>
+          <w:sz w:val="18"/>
+          <w:szCs w:val="18"/>
+        </w:rPr>
+      </w:pPr>
+      <w:proofErr w:type="spellStart"/>
+      <w:proofErr w:type="gramStart"/>
+      <w:r>
+        <w:rPr>
+          <w:rFonts w:ascii="Lucida Console" w:hAnsi="Lucida Console" w:cs="Lucida Console"/>
+          <w:sz w:val="18"/>
+          <w:szCs w:val="18"/>
+        </w:rPr>
+        <w:t>git</w:t>
+      </w:r>
+      <w:proofErr w:type="spellEnd"/>
+      <w:proofErr w:type="gramEnd"/>
+      <w:r>
+        <w:rPr>
+          <w:rFonts w:ascii="Lucida Console" w:hAnsi="Lucida Console" w:cs="Lucida Console"/>
+          <w:sz w:val="18"/>
+          <w:szCs w:val="18"/>
+        </w:rPr>
+        <w:t xml:space="preserve"> diff</w:t>
+      </w:r>
+      <w:r>
+        <w:rPr>
+          <w:rFonts w:ascii="Lucida Console" w:hAnsi="Lucida Console" w:cs="Lucida Console"/>
+          <w:sz w:val="18"/>
+          <w:szCs w:val="18"/>
+        </w:rPr>
+        <w:t xml:space="preserve"> --staged head</w:t>
+      </w:r>
+    </w:p>
+    <w:p>
+      <w:pPr>
+        <w:autoSpaceDE w:val="0"/>
+        <w:autoSpaceDN w:val="0"/>
+        <w:adjustRightInd w:val="0"/>
+        <w:spacing w:after="0" w:line="360" w:lineRule="auto"/>
+        <w:rPr>
+          <w:rFonts w:ascii="Lucida Console" w:hAnsi="Lucida Console" w:cs="Lucida Console"/>
+          <w:sz w:val="18"/>
+          <w:szCs w:val="18"/>
+        </w:rPr>
+      </w:pPr>
+      <w:proofErr w:type="spellStart"/>
+      <w:proofErr w:type="gramStart"/>
+      <w:r>
+        <w:rPr>
+          <w:rFonts w:ascii="Lucida Console" w:hAnsi="Lucida Console" w:cs="Lucida Console"/>
+          <w:sz w:val="18"/>
+          <w:szCs w:val="18"/>
+        </w:rPr>
+        <w:t>git</w:t>
+      </w:r>
+      <w:proofErr w:type="spellEnd"/>
+      <w:proofErr w:type="gramEnd"/>
+      <w:r>
+        <w:rPr>
+          <w:rFonts w:ascii="Lucida Console" w:hAnsi="Lucida Console" w:cs="Lucida Console"/>
+          <w:sz w:val="18"/>
+          <w:szCs w:val="18"/>
+        </w:rPr>
+        <w:t xml:space="preserve"> </w:t>
+      </w:r>
+      <w:proofErr w:type="spellStart"/>
+      <w:r>
+        <w:rPr>
+          <w:rFonts w:ascii="Lucida Console" w:hAnsi="Lucida Console" w:cs="Lucida Console"/>
+          <w:sz w:val="18"/>
+          <w:szCs w:val="18"/>
+        </w:rPr>
+        <w:t>difftool</w:t>
+      </w:r>
+      <w:proofErr w:type="spellEnd"/>
+      <w:r>
+        <w:rPr>
+          <w:rFonts w:ascii="Lucida Console" w:hAnsi="Lucida Console" w:cs="Lucida Console"/>
+          <w:sz w:val="18"/>
+          <w:szCs w:val="18"/>
+        </w:rPr>
+        <w:t xml:space="preserve"> --staged head</w:t>
+      </w:r>
+    </w:p>
+    <w:p>
+      <w:pPr>
+        <w:autoSpaceDE w:val="0"/>
+        <w:autoSpaceDN w:val="0"/>
+        <w:adjustRightInd w:val="0"/>
+        <w:spacing w:after="0" w:line="360" w:lineRule="auto"/>
+        <w:rPr>
+          <w:rFonts w:ascii="Lucida Console" w:hAnsi="Lucida Console" w:cs="Lucida Console"/>
+          <w:sz w:val="18"/>
+          <w:szCs w:val="18"/>
+        </w:rPr>
+      </w:pPr>
+    </w:p>
+    <w:p>
+      <w:pPr>
+        <w:autoSpaceDE w:val="0"/>
+        <w:autoSpaceDN w:val="0"/>
+        <w:adjustRightInd w:val="0"/>
+        <w:spacing w:after="0" w:line="360" w:lineRule="auto"/>
+        <w:rPr>
+          <w:rFonts w:asciiTheme="majorBidi" w:hAnsiTheme="majorBidi" w:cstheme="majorBidi"/>
+          <w:color w:val="C00000"/>
+          <w:sz w:val="28"/>
+          <w:szCs w:val="28"/>
+        </w:rPr>
+      </w:pPr>
+      <w:r>
+        <w:rPr>
+          <w:rFonts w:asciiTheme="majorBidi" w:hAnsiTheme="majorBidi" w:cstheme="majorBidi"/>
+          <w:color w:val="C00000"/>
+          <w:sz w:val="28"/>
+          <w:szCs w:val="28"/>
+        </w:rPr>
+        <w:t>#48 limited comparisons to one file</w:t>
+      </w:r>
+    </w:p>
+    <w:p>
+      <w:pPr>
+        <w:autoSpaceDE w:val="0"/>
+        <w:autoSpaceDN w:val="0"/>
+        <w:adjustRightInd w:val="0"/>
+        <w:spacing w:after="0" w:line="360" w:lineRule="auto"/>
+        <w:rPr>
+          <w:rFonts w:ascii="Lucida Console" w:hAnsi="Lucida Console" w:cs="Lucida Console"/>
+          <w:sz w:val="18"/>
+          <w:szCs w:val="18"/>
+        </w:rPr>
+      </w:pPr>
+      <w:proofErr w:type="spellStart"/>
+      <w:proofErr w:type="gramStart"/>
+      <w:r>
+        <w:rPr>
+          <w:rFonts w:ascii="Lucida Console" w:hAnsi="Lucida Console" w:cs="Lucida Console"/>
+          <w:sz w:val="18"/>
+          <w:szCs w:val="18"/>
+        </w:rPr>
+        <w:t>git</w:t>
+      </w:r>
+      <w:proofErr w:type="spellEnd"/>
+      <w:proofErr w:type="gramEnd"/>
+      <w:r>
+        <w:rPr>
+          <w:rFonts w:ascii="Lucida Console" w:hAnsi="Lucida Console" w:cs="Lucida Console"/>
+          <w:sz w:val="18"/>
+          <w:szCs w:val="18"/>
+        </w:rPr>
+        <w:t xml:space="preserve"> diff -- &lt;file&gt;</w:t>
+      </w:r>
+    </w:p>
+    <w:p>
+      <w:pPr>
+        <w:autoSpaceDE w:val="0"/>
+        <w:autoSpaceDN w:val="0"/>
+        <w:adjustRightInd w:val="0"/>
+        <w:spacing w:after="0" w:line="360" w:lineRule="auto"/>
+        <w:rPr>
+          <w:rFonts w:ascii="Lucida Console" w:hAnsi="Lucida Console" w:cs="Lucida Console"/>
+          <w:sz w:val="18"/>
+          <w:szCs w:val="18"/>
+        </w:rPr>
+      </w:pPr>
+    </w:p>
+    <w:p>
+      <w:pPr>
+        <w:autoSpaceDE w:val="0"/>
+        <w:autoSpaceDN w:val="0"/>
+        <w:adjustRightInd w:val="0"/>
+        <w:spacing w:after="0" w:line="360" w:lineRule="auto"/>
+        <w:rPr>
+          <w:rFonts w:asciiTheme="majorBidi" w:hAnsiTheme="majorBidi" w:cstheme="majorBidi"/>
+          <w:color w:val="C00000"/>
+          <w:sz w:val="28"/>
+          <w:szCs w:val="28"/>
+        </w:rPr>
+      </w:pPr>
+      <w:r>
+        <w:rPr>
+          <w:rFonts w:asciiTheme="majorBidi" w:hAnsiTheme="majorBidi" w:cstheme="majorBidi"/>
+          <w:color w:val="C00000"/>
+          <w:sz w:val="28"/>
+          <w:szCs w:val="28"/>
+        </w:rPr>
+        <w:t>#49 comparing between commits</w:t>
+      </w:r>
+    </w:p>
+    <w:p>
+      <w:pPr>
+        <w:autoSpaceDE w:val="0"/>
+        <w:autoSpaceDN w:val="0"/>
+        <w:adjustRightInd w:val="0"/>
+        <w:spacing w:after="0" w:line="360" w:lineRule="auto"/>
+        <w:rPr>
+          <w:rFonts w:ascii="Lucida Console" w:hAnsi="Lucida Console" w:cs="Lucida Console"/>
+          <w:sz w:val="20"/>
+          <w:szCs w:val="20"/>
+        </w:rPr>
+      </w:pPr>
+      <w:proofErr w:type="spellStart"/>
+      <w:proofErr w:type="gramStart"/>
+      <w:r>
+        <w:rPr>
+          <w:rFonts w:ascii="Lucida Console" w:hAnsi="Lucida Console" w:cs="Lucida Console"/>
+          <w:sz w:val="20"/>
+          <w:szCs w:val="20"/>
+        </w:rPr>
+        <w:t>g</w:t>
+      </w:r>
+      <w:r>
+        <w:rPr>
+          <w:rFonts w:ascii="Lucida Console" w:hAnsi="Lucida Console" w:cs="Lucida Console"/>
+          <w:sz w:val="20"/>
+          <w:szCs w:val="20"/>
+        </w:rPr>
+        <w:t>it</w:t>
+      </w:r>
+      <w:proofErr w:type="spellEnd"/>
+      <w:proofErr w:type="gramEnd"/>
+      <w:r>
+        <w:rPr>
+          <w:rFonts w:ascii="Lucida Console" w:hAnsi="Lucida Console" w:cs="Lucida Console"/>
+          <w:sz w:val="20"/>
+          <w:szCs w:val="20"/>
+        </w:rPr>
+        <w:t xml:space="preserve"> diff &lt;commit id/ref&gt; &lt;another commit id/ref&gt;</w:t>
+      </w:r>
+    </w:p>
+    <w:p>
+      <w:pPr>
+        <w:autoSpaceDE w:val="0"/>
+        <w:autoSpaceDN w:val="0"/>
+        <w:adjustRightInd w:val="0"/>
+        <w:spacing w:after="0" w:line="360" w:lineRule="auto"/>
+        <w:rPr>
+          <w:rFonts w:ascii="Lucida Console" w:hAnsi="Lucida Console" w:cs="Lucida Console"/>
+          <w:sz w:val="20"/>
+          <w:szCs w:val="20"/>
+        </w:rPr>
+      </w:pPr>
+      <w:proofErr w:type="spellStart"/>
+      <w:r>
+        <w:rPr>
+          <w:rFonts w:ascii="Lucida Console" w:hAnsi="Lucida Console" w:cs="Lucida Console"/>
+          <w:sz w:val="20"/>
+          <w:szCs w:val="20"/>
+        </w:rPr>
+        <w:t>g</w:t>
+      </w:r>
+      <w:r>
+        <w:rPr>
+          <w:rFonts w:ascii="Lucida Console" w:hAnsi="Lucida Console" w:cs="Lucida Console"/>
+          <w:sz w:val="20"/>
+          <w:szCs w:val="20"/>
+        </w:rPr>
+        <w:t>it</w:t>
+      </w:r>
+      <w:proofErr w:type="spellEnd"/>
+      <w:r>
+        <w:rPr>
+          <w:rFonts w:ascii="Lucida Console" w:hAnsi="Lucida Console" w:cs="Lucida Console"/>
+          <w:sz w:val="20"/>
+          <w:szCs w:val="20"/>
+        </w:rPr>
+        <w:t xml:space="preserve"> </w:t>
+      </w:r>
+      <w:proofErr w:type="spellStart"/>
+      <w:r>
+        <w:rPr>
+          <w:rFonts w:ascii="Lucida Console" w:hAnsi="Lucida Console" w:cs="Lucida Console"/>
+          <w:sz w:val="20"/>
+          <w:szCs w:val="20"/>
+        </w:rPr>
+        <w:t>diff</w:t>
+      </w:r>
+      <w:r>
+        <w:rPr>
+          <w:rFonts w:ascii="Lucida Console" w:hAnsi="Lucida Console" w:cs="Lucida Console"/>
+          <w:sz w:val="20"/>
+          <w:szCs w:val="20"/>
+        </w:rPr>
+        <w:t>tool</w:t>
+      </w:r>
+      <w:proofErr w:type="spellEnd"/>
+      <w:r>
+        <w:rPr>
+          <w:rFonts w:ascii="Lucida Console" w:hAnsi="Lucida Console" w:cs="Lucida Console"/>
+          <w:sz w:val="20"/>
+          <w:szCs w:val="20"/>
+        </w:rPr>
+        <w:t xml:space="preserve"> &lt;commit id/ref&gt; &lt;another commit id/ref&gt;</w:t>
+      </w:r>
+    </w:p>
+    <w:p>
+      <w:pPr>
+        <w:autoSpaceDE w:val="0"/>
+        <w:autoSpaceDN w:val="0"/>
+        <w:adjustRightInd w:val="0"/>
+        <w:spacing w:after="0" w:line="360" w:lineRule="auto"/>
+        <w:rPr>
+          <w:rFonts w:ascii="Lucida Console" w:hAnsi="Lucida Console" w:cs="Lucida Console"/>
+          <w:sz w:val="18"/>
+          <w:szCs w:val="18"/>
+        </w:rPr>
+      </w:pPr>
+    </w:p>
+    <w:p>
+      <w:pPr>
+        <w:autoSpaceDE w:val="0"/>
+        <w:autoSpaceDN w:val="0"/>
+        <w:adjustRightInd w:val="0"/>
+        <w:spacing w:after="0" w:line="360" w:lineRule="auto"/>
+        <w:rPr>
+          <w:rFonts w:asciiTheme="majorBidi" w:hAnsiTheme="majorBidi" w:cstheme="majorBidi"/>
+          <w:color w:val="C00000"/>
+          <w:sz w:val="20"/>
+          <w:szCs w:val="20"/>
+        </w:rPr>
+      </w:pPr>
+      <w:proofErr w:type="spellStart"/>
+      <w:proofErr w:type="gramStart"/>
+      <w:r>
+        <w:rPr>
+          <w:rFonts w:ascii="Lucida Console" w:hAnsi="Lucida Console" w:cs="Lucida Console"/>
+          <w:sz w:val="20"/>
+          <w:szCs w:val="20"/>
+        </w:rPr>
+        <w:t>g</w:t>
+      </w:r>
+      <w:r>
+        <w:rPr>
+          <w:rFonts w:ascii="Lucida Console" w:hAnsi="Lucida Console" w:cs="Lucida Console"/>
+          <w:sz w:val="20"/>
+          <w:szCs w:val="20"/>
+        </w:rPr>
+        <w:t>it</w:t>
+      </w:r>
+      <w:proofErr w:type="spellEnd"/>
+      <w:proofErr w:type="gramEnd"/>
+      <w:r>
+        <w:rPr>
+          <w:rFonts w:ascii="Lucida Console" w:hAnsi="Lucida Console" w:cs="Lucida Console"/>
+          <w:sz w:val="20"/>
+          <w:szCs w:val="20"/>
+        </w:rPr>
+        <w:t xml:space="preserve"> diff head </w:t>
+      </w:r>
+      <w:proofErr w:type="spellStart"/>
+      <w:r>
+        <w:rPr>
+          <w:rFonts w:ascii="Lucida Console" w:hAnsi="Lucida Console" w:cs="Lucida Console"/>
+          <w:sz w:val="20"/>
+          <w:szCs w:val="20"/>
+        </w:rPr>
+        <w:t>head</w:t>
+      </w:r>
+      <w:proofErr w:type="spellEnd"/>
+      <w:r>
+        <w:rPr>
+          <w:rFonts w:ascii="Lucida Console" w:hAnsi="Lucida Console" w:cs="Lucida Console"/>
+          <w:sz w:val="20"/>
+          <w:szCs w:val="20"/>
+        </w:rPr>
+        <w:t xml:space="preserve">^ </w:t>
+      </w:r>
+      <w:r>
+        <w:rPr>
+          <w:rFonts w:asciiTheme="majorBidi" w:hAnsiTheme="majorBidi" w:cstheme="majorBidi"/>
+          <w:color w:val="C00000"/>
+          <w:sz w:val="20"/>
+          <w:szCs w:val="20"/>
+        </w:rPr>
+        <w:t>// compare last commit with</w:t>
+      </w:r>
+      <w:r>
+        <w:rPr>
+          <w:rFonts w:asciiTheme="majorBidi" w:hAnsiTheme="majorBidi" w:cstheme="majorBidi"/>
+          <w:color w:val="C00000"/>
+          <w:sz w:val="20"/>
+          <w:szCs w:val="20"/>
+        </w:rPr>
+        <w:t xml:space="preserve"> previous (^ == -1)</w:t>
+      </w:r>
+    </w:p>
+    <w:p>
+      <w:pPr>
+        <w:autoSpaceDE w:val="0"/>
+        <w:autoSpaceDN w:val="0"/>
+        <w:adjustRightInd w:val="0"/>
+        <w:spacing w:after="0" w:line="360" w:lineRule="auto"/>
+        <w:rPr>
+          <w:rFonts w:ascii="Lucida Console" w:hAnsi="Lucida Console" w:cs="Lucida Console"/>
+          <w:sz w:val="20"/>
+          <w:szCs w:val="20"/>
+        </w:rPr>
+      </w:pPr>
+      <w:proofErr w:type="spellStart"/>
+      <w:proofErr w:type="gramStart"/>
+      <w:r>
+        <w:rPr>
+          <w:rFonts w:ascii="Lucida Console" w:hAnsi="Lucida Console" w:cs="Lucida Console"/>
+          <w:sz w:val="20"/>
+          <w:szCs w:val="20"/>
+        </w:rPr>
+        <w:t>g</w:t>
+      </w:r>
+      <w:r>
+        <w:rPr>
+          <w:rFonts w:ascii="Lucida Console" w:hAnsi="Lucida Console" w:cs="Lucida Console"/>
+          <w:sz w:val="20"/>
+          <w:szCs w:val="20"/>
+        </w:rPr>
+        <w:t>it</w:t>
+      </w:r>
+      <w:proofErr w:type="spellEnd"/>
+      <w:proofErr w:type="gramEnd"/>
+      <w:r>
+        <w:rPr>
+          <w:rFonts w:ascii="Lucida Console" w:hAnsi="Lucida Console" w:cs="Lucida Console"/>
+          <w:sz w:val="20"/>
+          <w:szCs w:val="20"/>
+        </w:rPr>
+        <w:t xml:space="preserve"> </w:t>
+      </w:r>
+      <w:proofErr w:type="spellStart"/>
+      <w:r>
+        <w:rPr>
+          <w:rFonts w:ascii="Lucida Console" w:hAnsi="Lucida Console" w:cs="Lucida Console"/>
+          <w:sz w:val="20"/>
+          <w:szCs w:val="20"/>
+        </w:rPr>
+        <w:t>diff</w:t>
+      </w:r>
+      <w:r>
+        <w:rPr>
+          <w:rFonts w:ascii="Lucida Console" w:hAnsi="Lucida Console" w:cs="Lucida Console"/>
+          <w:sz w:val="20"/>
+          <w:szCs w:val="20"/>
+        </w:rPr>
+        <w:t>tool</w:t>
+      </w:r>
+      <w:proofErr w:type="spellEnd"/>
+      <w:r>
+        <w:rPr>
+          <w:rFonts w:ascii="Lucida Console" w:hAnsi="Lucida Console" w:cs="Lucida Console"/>
+          <w:sz w:val="20"/>
+          <w:szCs w:val="20"/>
+        </w:rPr>
+        <w:t xml:space="preserve"> head </w:t>
+      </w:r>
+      <w:proofErr w:type="spellStart"/>
+      <w:r>
+        <w:rPr>
+          <w:rFonts w:ascii="Lucida Console" w:hAnsi="Lucida Console" w:cs="Lucida Console"/>
+          <w:sz w:val="20"/>
+          <w:szCs w:val="20"/>
+        </w:rPr>
+        <w:t>head</w:t>
+      </w:r>
+      <w:proofErr w:type="spellEnd"/>
+      <w:r>
+        <w:rPr>
+          <w:rFonts w:ascii="Lucida Console" w:hAnsi="Lucida Console" w:cs="Lucida Console"/>
+          <w:sz w:val="20"/>
+          <w:szCs w:val="20"/>
+        </w:rPr>
+        <w:t>^</w:t>
+      </w:r>
+    </w:p>
+    <w:p>
+      <w:pPr>
+        <w:autoSpaceDE w:val="0"/>
+        <w:autoSpaceDN w:val="0"/>
+        <w:adjustRightInd w:val="0"/>
+        <w:spacing w:after="0" w:line="360" w:lineRule="auto"/>
+        <w:rPr>
+          <w:rFonts w:ascii="Lucida Console" w:hAnsi="Lucida Console" w:cs="Lucida Console"/>
+          <w:sz w:val="20"/>
+          <w:szCs w:val="20"/>
+        </w:rPr>
+      </w:pPr>
+    </w:p>
+    <w:p>
+      <w:pPr>
+        <w:autoSpaceDE w:val="0"/>
+        <w:autoSpaceDN w:val="0"/>
+        <w:adjustRightInd w:val="0"/>
+        <w:spacing w:after="0" w:line="360" w:lineRule="auto"/>
+        <w:rPr>
+          <w:rFonts w:asciiTheme="majorBidi" w:hAnsiTheme="majorBidi" w:cstheme="majorBidi"/>
+          <w:color w:val="C00000"/>
+          <w:sz w:val="28"/>
+          <w:szCs w:val="28"/>
+        </w:rPr>
+      </w:pPr>
+      <w:r>
+        <w:rPr>
+          <w:rFonts w:asciiTheme="majorBidi" w:hAnsiTheme="majorBidi" w:cstheme="majorBidi"/>
+          <w:color w:val="C00000"/>
+          <w:sz w:val="28"/>
+          <w:szCs w:val="28"/>
+        </w:rPr>
+        <w:t>#</w:t>
+      </w:r>
+      <w:r>
+        <w:rPr>
+          <w:rFonts w:asciiTheme="majorBidi" w:hAnsiTheme="majorBidi" w:cstheme="majorBidi"/>
+          <w:color w:val="C00000"/>
+          <w:sz w:val="28"/>
+          <w:szCs w:val="28"/>
+        </w:rPr>
+        <w:t>50</w:t>
+      </w:r>
+      <w:r>
+        <w:rPr>
+          <w:rFonts w:asciiTheme="majorBidi" w:hAnsiTheme="majorBidi" w:cstheme="majorBidi"/>
+          <w:color w:val="C00000"/>
+          <w:sz w:val="28"/>
+          <w:szCs w:val="28"/>
+        </w:rPr>
+        <w:t xml:space="preserve"> comparing</w:t>
+      </w:r>
+      <w:r>
+        <w:rPr>
+          <w:rFonts w:asciiTheme="majorBidi" w:hAnsiTheme="majorBidi" w:cstheme="majorBidi"/>
+          <w:color w:val="C00000"/>
+          <w:sz w:val="28"/>
+          <w:szCs w:val="28"/>
+        </w:rPr>
+        <w:t xml:space="preserve"> between</w:t>
+      </w:r>
+      <w:r>
+        <w:rPr>
+          <w:rFonts w:asciiTheme="majorBidi" w:hAnsiTheme="majorBidi" w:cstheme="majorBidi"/>
+          <w:color w:val="C00000"/>
+          <w:sz w:val="28"/>
+          <w:szCs w:val="28"/>
+        </w:rPr>
+        <w:t xml:space="preserve"> </w:t>
+      </w:r>
+      <w:r>
+        <w:rPr>
+          <w:rFonts w:asciiTheme="majorBidi" w:hAnsiTheme="majorBidi" w:cstheme="majorBidi"/>
+          <w:color w:val="C00000"/>
+          <w:sz w:val="28"/>
+          <w:szCs w:val="28"/>
+        </w:rPr>
+        <w:t>local and remote</w:t>
+      </w:r>
+      <w:r>
+        <w:rPr>
+          <w:rFonts w:asciiTheme="majorBidi" w:hAnsiTheme="majorBidi" w:cstheme="majorBidi"/>
+          <w:color w:val="C00000"/>
+          <w:sz w:val="28"/>
+          <w:szCs w:val="28"/>
+        </w:rPr>
+        <w:t xml:space="preserve"> master branches </w:t>
+      </w:r>
+    </w:p>
+    <w:p>
+      <w:pPr>
+        <w:autoSpaceDE w:val="0"/>
+        <w:autoSpaceDN w:val="0"/>
+        <w:adjustRightInd w:val="0"/>
+        <w:spacing w:after="0" w:line="360" w:lineRule="auto"/>
+        <w:rPr>
+          <w:rFonts w:ascii="Lucida Console" w:hAnsi="Lucida Console" w:cs="Lucida Console"/>
+          <w:sz w:val="20"/>
+          <w:szCs w:val="20"/>
+        </w:rPr>
+      </w:pPr>
+      <w:proofErr w:type="spellStart"/>
+      <w:proofErr w:type="gramStart"/>
+      <w:r>
+        <w:rPr>
+          <w:rFonts w:ascii="Lucida Console" w:hAnsi="Lucida Console" w:cs="Lucida Console"/>
+          <w:sz w:val="20"/>
+          <w:szCs w:val="20"/>
+        </w:rPr>
+        <w:t>g</w:t>
+      </w:r>
+      <w:r>
+        <w:rPr>
+          <w:rFonts w:ascii="Lucida Console" w:hAnsi="Lucida Console" w:cs="Lucida Console"/>
+          <w:sz w:val="20"/>
+          <w:szCs w:val="20"/>
+        </w:rPr>
+        <w:t>it</w:t>
+      </w:r>
+      <w:proofErr w:type="spellEnd"/>
+      <w:proofErr w:type="gramEnd"/>
+      <w:r>
+        <w:rPr>
+          <w:rFonts w:ascii="Lucida Console" w:hAnsi="Lucida Console" w:cs="Lucida Console"/>
+          <w:sz w:val="20"/>
+          <w:szCs w:val="20"/>
+        </w:rPr>
+        <w:t xml:space="preserve"> diff </w:t>
+      </w:r>
+      <w:r>
+        <w:rPr>
+          <w:rFonts w:ascii="Lucida Console" w:hAnsi="Lucida Console" w:cs="Lucida Console"/>
+          <w:sz w:val="20"/>
+          <w:szCs w:val="20"/>
+        </w:rPr>
+        <w:t>master origin/master</w:t>
+      </w:r>
+    </w:p>
+    <w:p>
+      <w:pPr>
+        <w:autoSpaceDE w:val="0"/>
+        <w:autoSpaceDN w:val="0"/>
+        <w:adjustRightInd w:val="0"/>
+        <w:spacing w:after="0" w:line="360" w:lineRule="auto"/>
+        <w:rPr>
+          <w:rFonts w:ascii="Lucida Console" w:hAnsi="Lucida Console" w:cs="Lucida Console"/>
+          <w:sz w:val="20"/>
+          <w:szCs w:val="20"/>
+        </w:rPr>
+      </w:pPr>
+      <w:proofErr w:type="spellStart"/>
+      <w:r>
+        <w:rPr>
+          <w:rFonts w:ascii="Lucida Console" w:hAnsi="Lucida Console" w:cs="Lucida Console"/>
+          <w:sz w:val="20"/>
+          <w:szCs w:val="20"/>
+        </w:rPr>
+        <w:t>g</w:t>
+      </w:r>
+      <w:r>
+        <w:rPr>
+          <w:rFonts w:ascii="Lucida Console" w:hAnsi="Lucida Console" w:cs="Lucida Console"/>
+          <w:sz w:val="20"/>
+          <w:szCs w:val="20"/>
+        </w:rPr>
+        <w:t>it</w:t>
+      </w:r>
+      <w:proofErr w:type="spellEnd"/>
+      <w:r>
+        <w:rPr>
+          <w:rFonts w:ascii="Lucida Console" w:hAnsi="Lucida Console" w:cs="Lucida Console"/>
+          <w:sz w:val="20"/>
+          <w:szCs w:val="20"/>
+        </w:rPr>
+        <w:t xml:space="preserve"> diff</w:t>
+      </w:r>
+      <w:r>
+        <w:rPr>
+          <w:rFonts w:ascii="Lucida Console" w:hAnsi="Lucida Console" w:cs="Lucida Console"/>
+          <w:sz w:val="20"/>
+          <w:szCs w:val="20"/>
+        </w:rPr>
+        <w:t>tool</w:t>
+      </w:r>
       <w:bookmarkStart w:id="0" w:name="_GoBack"/>
       <w:bookmarkEnd w:id="0"/>
-      <w:proofErr w:type="spellStart"/>
-      <w:proofErr w:type="gramStart"/>
-      <w:r>
-        <w:rPr>
-          <w:rFonts w:ascii="Lucida Console" w:hAnsi="Lucida Console" w:cs="Lucida Console"/>
-          <w:sz w:val="18"/>
-          <w:szCs w:val="18"/>
-        </w:rPr>
-        <w:t>git</w:t>
-      </w:r>
-      <w:proofErr w:type="spellEnd"/>
-      <w:proofErr w:type="gramEnd"/>
-      <w:r>
-        <w:rPr>
-          <w:rFonts w:ascii="Lucida Console" w:hAnsi="Lucida Console" w:cs="Lucida Console"/>
-          <w:sz w:val="18"/>
-          <w:szCs w:val="18"/>
+      <w:r>
+        <w:rPr>
+          <w:rFonts w:ascii="Lucida Console" w:hAnsi="Lucida Console" w:cs="Lucida Console"/>
+          <w:sz w:val="20"/>
+          <w:szCs w:val="20"/>
         </w:rPr>
         <w:t xml:space="preserve"> </w:t>
       </w:r>
-      <w:proofErr w:type="spellStart"/>
-      <w:r>
-        <w:rPr>
-          <w:rFonts w:ascii="Lucida Console" w:hAnsi="Lucida Console" w:cs="Lucida Console"/>
-          <w:sz w:val="18"/>
-          <w:szCs w:val="18"/>
-        </w:rPr>
-        <w:t>config</w:t>
-      </w:r>
-      <w:proofErr w:type="spellEnd"/>
-      <w:r>
-        <w:rPr>
-          <w:rFonts w:ascii="Lucida Console" w:hAnsi="Lucida Console" w:cs="Lucida Console"/>
-          <w:sz w:val="18"/>
-          <w:szCs w:val="18"/>
-        </w:rPr>
-        <w:t xml:space="preserve"> --global mergetool.p4merge.path "C:/Program Files/Perforce/p4merge.exe"</w:t>
-      </w:r>
-      <w:r>
-        <w:rPr>
-          <w:rFonts w:ascii="Lucida Console" w:hAnsi="Lucida Console" w:cs="Lucida Console"/>
-          <w:sz w:val="18"/>
-          <w:szCs w:val="18"/>
-        </w:rPr>
-        <w:br/>
-      </w:r>
-      <w:proofErr w:type="spellStart"/>
-      <w:r>
-        <w:rPr>
-          <w:rFonts w:ascii="Lucida Console" w:hAnsi="Lucida Console" w:cs="Lucida Console"/>
-          <w:sz w:val="18"/>
-          <w:szCs w:val="18"/>
-        </w:rPr>
-        <w:t>git</w:t>
-      </w:r>
-      <w:proofErr w:type="spellEnd"/>
-      <w:r>
-        <w:rPr>
-          <w:rFonts w:ascii="Lucida Console" w:hAnsi="Lucida Console" w:cs="Lucida Console"/>
-          <w:sz w:val="18"/>
-          <w:szCs w:val="18"/>
-        </w:rPr>
-        <w:t xml:space="preserve"> </w:t>
-      </w:r>
-      <w:proofErr w:type="spellStart"/>
-      <w:r>
-        <w:rPr>
-          <w:rFonts w:ascii="Lucida Console" w:hAnsi="Lucida Console" w:cs="Lucida Console"/>
-          <w:sz w:val="18"/>
-          <w:szCs w:val="18"/>
-        </w:rPr>
-        <w:t>config</w:t>
-      </w:r>
-      <w:proofErr w:type="spellEnd"/>
-      <w:r>
-        <w:rPr>
-          <w:rFonts w:ascii="Lucida Console" w:hAnsi="Lucida Console" w:cs="Lucida Console"/>
-          <w:sz w:val="18"/>
-          <w:szCs w:val="18"/>
-        </w:rPr>
-        <w:t xml:space="preserve"> --global </w:t>
-      </w:r>
-      <w:proofErr w:type="spellStart"/>
-      <w:r>
-        <w:rPr>
-          <w:rFonts w:ascii="Lucida Console" w:hAnsi="Lucida Console" w:cs="Lucida Console"/>
-          <w:sz w:val="18"/>
-          <w:szCs w:val="18"/>
-        </w:rPr>
-        <w:t>mergetool.prompt</w:t>
-      </w:r>
-      <w:proofErr w:type="spellEnd"/>
-      <w:r>
-        <w:rPr>
-          <w:rFonts w:ascii="Lucida Console" w:hAnsi="Lucida Console" w:cs="Lucida Console"/>
-          <w:sz w:val="18"/>
-          <w:szCs w:val="18"/>
-        </w:rPr>
-        <w:t xml:space="preserve"> false</w:t>
+      <w:r>
+        <w:rPr>
+          <w:rFonts w:ascii="Lucida Console" w:hAnsi="Lucida Console" w:cs="Lucida Console"/>
+          <w:sz w:val="20"/>
+          <w:szCs w:val="20"/>
+        </w:rPr>
+        <w:t>master origin/master</w:t>
       </w:r>
     </w:p>
     <w:p>
@@ -2589,8 +3780,8 @@
         <w:spacing w:after="0" w:line="360" w:lineRule="auto"/>
         <w:rPr>
           <w:rFonts w:ascii="Lucida Console" w:hAnsi="Lucida Console" w:cs="Lucida Console"/>
-          <w:sz w:val="18"/>
-          <w:szCs w:val="18"/>
+          <w:sz w:val="20"/>
+          <w:szCs w:val="20"/>
         </w:rPr>
       </w:pPr>
     </w:p>
@@ -2606,70 +3797,6 @@
           <w:szCs w:val="18"/>
         </w:rPr>
       </w:pPr>
-      <w:proofErr w:type="spellStart"/>
-      <w:proofErr w:type="gramStart"/>
-      <w:r>
-        <w:rPr>
-          <w:rFonts w:ascii="Lucida Console" w:hAnsi="Lucida Console" w:cs="Lucida Console"/>
-          <w:sz w:val="18"/>
-          <w:szCs w:val="18"/>
-        </w:rPr>
-        <w:t>git</w:t>
-      </w:r>
-      <w:proofErr w:type="spellEnd"/>
-      <w:proofErr w:type="gramEnd"/>
-      <w:r>
-        <w:rPr>
-          <w:rFonts w:ascii="Lucida Console" w:hAnsi="Lucida Console" w:cs="Lucida Console"/>
-          <w:sz w:val="18"/>
-          <w:szCs w:val="18"/>
-        </w:rPr>
-        <w:t xml:space="preserve"> </w:t>
-      </w:r>
-      <w:proofErr w:type="spellStart"/>
-      <w:r>
-        <w:rPr>
-          <w:rFonts w:ascii="Lucida Console" w:hAnsi="Lucida Console" w:cs="Lucida Console"/>
-          <w:sz w:val="18"/>
-          <w:szCs w:val="18"/>
-        </w:rPr>
-        <w:t>config</w:t>
-      </w:r>
-      <w:proofErr w:type="spellEnd"/>
-      <w:r>
-        <w:rPr>
-          <w:rFonts w:ascii="Lucida Console" w:hAnsi="Lucida Console" w:cs="Lucida Console"/>
-          <w:sz w:val="18"/>
-          <w:szCs w:val="18"/>
-        </w:rPr>
-        <w:t xml:space="preserve"> --global </w:t>
-      </w:r>
-      <w:proofErr w:type="spellStart"/>
-      <w:r>
-        <w:rPr>
-          <w:rFonts w:ascii="Lucida Console" w:hAnsi="Lucida Console" w:cs="Lucida Console"/>
-          <w:sz w:val="18"/>
-          <w:szCs w:val="18"/>
-        </w:rPr>
-        <w:t>diff</w:t>
-      </w:r>
-      <w:r>
-        <w:rPr>
-          <w:rFonts w:ascii="Lucida Console" w:hAnsi="Lucida Console" w:cs="Lucida Console"/>
-          <w:sz w:val="18"/>
-          <w:szCs w:val="18"/>
-        </w:rPr>
-        <w:t>.tool</w:t>
-      </w:r>
-      <w:proofErr w:type="spellEnd"/>
-      <w:r>
-        <w:rPr>
-          <w:rFonts w:ascii="Lucida Console" w:hAnsi="Lucida Console" w:cs="Lucida Console"/>
-          <w:sz w:val="18"/>
-          <w:szCs w:val="18"/>
-        </w:rPr>
-        <w:t xml:space="preserve"> p4merge</w:t>
-      </w:r>
     </w:p>
     <w:p>
       <w:pPr>
@@ -2683,137 +3810,6 @@
           <w:szCs w:val="18"/>
         </w:rPr>
       </w:pPr>
-      <w:proofErr w:type="spellStart"/>
-      <w:proofErr w:type="gramStart"/>
-      <w:r>
-        <w:rPr>
-          <w:rFonts w:ascii="Lucida Console" w:hAnsi="Lucida Console" w:cs="Lucida Console"/>
-          <w:sz w:val="18"/>
-          <w:szCs w:val="18"/>
-        </w:rPr>
-        <w:t>git</w:t>
-      </w:r>
-      <w:proofErr w:type="spellEnd"/>
-      <w:proofErr w:type="gramEnd"/>
-      <w:r>
-        <w:rPr>
-          <w:rFonts w:ascii="Lucida Console" w:hAnsi="Lucida Console" w:cs="Lucida Console"/>
-          <w:sz w:val="18"/>
-          <w:szCs w:val="18"/>
-        </w:rPr>
-        <w:t xml:space="preserve"> </w:t>
-      </w:r>
-      <w:proofErr w:type="spellStart"/>
-      <w:r>
-        <w:rPr>
-          <w:rFonts w:ascii="Lucida Console" w:hAnsi="Lucida Console" w:cs="Lucida Console"/>
-          <w:sz w:val="18"/>
-          <w:szCs w:val="18"/>
-        </w:rPr>
-        <w:t>config</w:t>
-      </w:r>
-      <w:proofErr w:type="spellEnd"/>
-      <w:r>
-        <w:rPr>
-          <w:rFonts w:ascii="Lucida Console" w:hAnsi="Lucida Console" w:cs="Lucida Console"/>
-          <w:sz w:val="18"/>
-          <w:szCs w:val="18"/>
-        </w:rPr>
-        <w:t xml:space="preserve"> --global </w:t>
-      </w:r>
-      <w:r>
-        <w:rPr>
-          <w:rFonts w:ascii="Lucida Console" w:hAnsi="Lucida Console" w:cs="Lucida Console"/>
-          <w:sz w:val="18"/>
-          <w:szCs w:val="18"/>
-        </w:rPr>
-        <w:t>diff</w:t>
-      </w:r>
-      <w:r>
-        <w:rPr>
-          <w:rFonts w:ascii="Lucida Console" w:hAnsi="Lucida Console" w:cs="Lucida Console"/>
-          <w:sz w:val="18"/>
-          <w:szCs w:val="18"/>
-        </w:rPr>
-        <w:t>tool.p4merge.path "C:/Program Files/Perforce/p4merge.exe"</w:t>
-      </w:r>
-    </w:p>
-    <w:p>
-      <w:pPr>
-        <w:autoSpaceDE w:val="0"/>
-        <w:autoSpaceDN w:val="0"/>
-        <w:adjustRightInd w:val="0"/>
-        <w:spacing w:after="0" w:line="360" w:lineRule="auto"/>
-        <w:rPr>
-          <w:rFonts w:ascii="Lucida Console" w:hAnsi="Lucida Console" w:cs="Lucida Console"/>
-          <w:sz w:val="18"/>
-          <w:szCs w:val="18"/>
-        </w:rPr>
-      </w:pPr>
-      <w:proofErr w:type="spellStart"/>
-      <w:proofErr w:type="gramStart"/>
-      <w:r>
-        <w:rPr>
-          <w:rFonts w:ascii="Lucida Console" w:hAnsi="Lucida Console" w:cs="Lucida Console"/>
-          <w:sz w:val="18"/>
-          <w:szCs w:val="18"/>
-        </w:rPr>
-        <w:t>git</w:t>
-      </w:r>
-      <w:proofErr w:type="spellEnd"/>
-      <w:proofErr w:type="gramEnd"/>
-      <w:r>
-        <w:rPr>
-          <w:rFonts w:ascii="Lucida Console" w:hAnsi="Lucida Console" w:cs="Lucida Console"/>
-          <w:sz w:val="18"/>
-          <w:szCs w:val="18"/>
-        </w:rPr>
-        <w:t xml:space="preserve"> </w:t>
-      </w:r>
-      <w:proofErr w:type="spellStart"/>
-      <w:r>
-        <w:rPr>
-          <w:rFonts w:ascii="Lucida Console" w:hAnsi="Lucida Console" w:cs="Lucida Console"/>
-          <w:sz w:val="18"/>
-          <w:szCs w:val="18"/>
-        </w:rPr>
-        <w:t>config</w:t>
-      </w:r>
-      <w:proofErr w:type="spellEnd"/>
-      <w:r>
-        <w:rPr>
-          <w:rFonts w:ascii="Lucida Console" w:hAnsi="Lucida Console" w:cs="Lucida Console"/>
-          <w:sz w:val="18"/>
-          <w:szCs w:val="18"/>
-        </w:rPr>
-        <w:t xml:space="preserve"> --global </w:t>
-      </w:r>
-      <w:proofErr w:type="spellStart"/>
-      <w:r>
-        <w:rPr>
-          <w:rFonts w:ascii="Lucida Console" w:hAnsi="Lucida Console" w:cs="Lucida Console"/>
-          <w:sz w:val="18"/>
-          <w:szCs w:val="18"/>
-        </w:rPr>
-        <w:t>diff</w:t>
-      </w:r>
-      <w:r>
-        <w:rPr>
-          <w:rFonts w:ascii="Lucida Console" w:hAnsi="Lucida Console" w:cs="Lucida Console"/>
-          <w:sz w:val="18"/>
-          <w:szCs w:val="18"/>
-        </w:rPr>
-        <w:t>tool.prompt</w:t>
-      </w:r>
-      <w:proofErr w:type="spellEnd"/>
-      <w:r>
-        <w:rPr>
-          <w:rFonts w:ascii="Lucida Console" w:hAnsi="Lucida Console" w:cs="Lucida Console"/>
-          <w:sz w:val="18"/>
-          <w:szCs w:val="18"/>
-        </w:rPr>
-        <w:t xml:space="preserve"> false</w:t>
-      </w:r>
     </w:p>
     <w:p>
       <w:pPr>

</xml_diff>

<commit_message>
Add new git commands
</commit_message>
<xml_diff>
--- a/GIT-COMMANDS.docx
+++ b/GIT-COMMANDS.docx
@@ -3720,6 +3720,7 @@
         </w:rPr>
       </w:pPr>
       <w:proofErr w:type="spellStart"/>
+      <w:proofErr w:type="gramStart"/>
       <w:r>
         <w:rPr>
           <w:rFonts w:ascii="Lucida Console" w:hAnsi="Lucida Console" w:cs="Lucida Console"/>
@@ -3737,13 +3738,23 @@
         <w:t>it</w:t>
       </w:r>
       <w:proofErr w:type="spellEnd"/>
-      <w:r>
-        <w:rPr>
-          <w:rFonts w:ascii="Lucida Console" w:hAnsi="Lucida Console" w:cs="Lucida Console"/>
-          <w:sz w:val="20"/>
-          <w:szCs w:val="20"/>
-        </w:rPr>
-        <w:t xml:space="preserve"> diff</w:t>
+      <w:proofErr w:type="gramEnd"/>
+      <w:r>
+        <w:rPr>
+          <w:rFonts w:ascii="Lucida Console" w:hAnsi="Lucida Console" w:cs="Lucida Console"/>
+          <w:sz w:val="20"/>
+          <w:szCs w:val="20"/>
+        </w:rPr>
+        <w:t xml:space="preserve"> </w:t>
+      </w:r>
+      <w:proofErr w:type="spellStart"/>
+      <w:r>
+        <w:rPr>
+          <w:rFonts w:ascii="Lucida Console" w:hAnsi="Lucida Console" w:cs="Lucida Console"/>
+          <w:sz w:val="20"/>
+          <w:szCs w:val="20"/>
+        </w:rPr>
+        <w:t>diff</w:t>
       </w:r>
       <w:r>
         <w:rPr>
@@ -3752,25 +3763,617 @@
           <w:szCs w:val="20"/>
         </w:rPr>
         <w:t>tool</w:t>
+      </w:r>
+      <w:proofErr w:type="spellEnd"/>
+      <w:r>
+        <w:rPr>
+          <w:rFonts w:ascii="Lucida Console" w:hAnsi="Lucida Console" w:cs="Lucida Console"/>
+          <w:sz w:val="20"/>
+          <w:szCs w:val="20"/>
+        </w:rPr>
+        <w:t xml:space="preserve"> </w:t>
+      </w:r>
+      <w:r>
+        <w:rPr>
+          <w:rFonts w:ascii="Lucida Console" w:hAnsi="Lucida Console" w:cs="Lucida Console"/>
+          <w:sz w:val="20"/>
+          <w:szCs w:val="20"/>
+        </w:rPr>
+        <w:t>master origin/master</w:t>
+      </w:r>
+    </w:p>
+    <w:p>
+      <w:pPr>
+        <w:autoSpaceDE w:val="0"/>
+        <w:autoSpaceDN w:val="0"/>
+        <w:adjustRightInd w:val="0"/>
+        <w:spacing w:after="0" w:line="360" w:lineRule="auto"/>
+        <w:rPr>
+          <w:rFonts w:ascii="Lucida Console" w:hAnsi="Lucida Console" w:cs="Lucida Console"/>
+          <w:sz w:val="20"/>
+          <w:szCs w:val="20"/>
+        </w:rPr>
+      </w:pPr>
+    </w:p>
+    <w:p>
+      <w:pPr>
+        <w:autoSpaceDE w:val="0"/>
+        <w:autoSpaceDN w:val="0"/>
+        <w:adjustRightInd w:val="0"/>
+        <w:spacing w:after="0" w:line="360" w:lineRule="auto"/>
+        <w:rPr>
+          <w:rFonts w:ascii="Lucida Console" w:hAnsi="Lucida Console" w:cs="Lucida Console"/>
+          <w:sz w:val="20"/>
+          <w:szCs w:val="20"/>
+        </w:rPr>
+      </w:pPr>
+    </w:p>
+    <w:p>
+      <w:pPr>
+        <w:autoSpaceDE w:val="0"/>
+        <w:autoSpaceDN w:val="0"/>
+        <w:adjustRightInd w:val="0"/>
+        <w:spacing w:after="0" w:line="360" w:lineRule="auto"/>
+        <w:rPr>
+          <w:rFonts w:ascii="Lucida Console" w:hAnsi="Lucida Console" w:cs="Lucida Console"/>
+          <w:sz w:val="20"/>
+          <w:szCs w:val="20"/>
+        </w:rPr>
+      </w:pPr>
+    </w:p>
+    <w:p>
+      <w:pPr>
+        <w:autoSpaceDE w:val="0"/>
+        <w:autoSpaceDN w:val="0"/>
+        <w:adjustRightInd w:val="0"/>
+        <w:spacing w:after="0" w:line="360" w:lineRule="auto"/>
+        <w:rPr>
+          <w:rFonts w:ascii="Lucida Console" w:hAnsi="Lucida Console" w:cs="Lucida Console"/>
+          <w:sz w:val="20"/>
+          <w:szCs w:val="20"/>
+        </w:rPr>
+      </w:pPr>
+    </w:p>
+    <w:p>
+      <w:pPr>
+        <w:autoSpaceDE w:val="0"/>
+        <w:autoSpaceDN w:val="0"/>
+        <w:adjustRightInd w:val="0"/>
+        <w:spacing w:after="0" w:line="360" w:lineRule="auto"/>
+        <w:rPr>
+          <w:rFonts w:asciiTheme="majorBidi" w:hAnsiTheme="majorBidi" w:cstheme="majorBidi"/>
+          <w:color w:val="C00000"/>
+          <w:sz w:val="28"/>
+          <w:szCs w:val="28"/>
+        </w:rPr>
+      </w:pPr>
+      <w:r>
+        <w:rPr>
+          <w:rFonts w:asciiTheme="majorBidi" w:hAnsiTheme="majorBidi" w:cstheme="majorBidi"/>
+          <w:color w:val="C00000"/>
+          <w:sz w:val="28"/>
+          <w:szCs w:val="28"/>
+        </w:rPr>
+        <w:lastRenderedPageBreak/>
+        <w:t>#</w:t>
+      </w:r>
+      <w:r>
+        <w:rPr>
+          <w:rFonts w:asciiTheme="majorBidi" w:hAnsiTheme="majorBidi" w:cstheme="majorBidi"/>
+          <w:color w:val="C00000"/>
+          <w:sz w:val="28"/>
+          <w:szCs w:val="28"/>
+        </w:rPr>
+        <w:t>5</w:t>
+      </w:r>
+      <w:r>
+        <w:rPr>
+          <w:rFonts w:asciiTheme="majorBidi" w:hAnsiTheme="majorBidi" w:cstheme="majorBidi"/>
+          <w:color w:val="C00000"/>
+          <w:sz w:val="28"/>
+          <w:szCs w:val="28"/>
+        </w:rPr>
+        <w:t>1</w:t>
+      </w:r>
+      <w:r>
+        <w:rPr>
+          <w:rFonts w:asciiTheme="majorBidi" w:hAnsiTheme="majorBidi" w:cstheme="majorBidi"/>
+          <w:color w:val="C00000"/>
+          <w:sz w:val="28"/>
+          <w:szCs w:val="28"/>
+        </w:rPr>
+        <w:t xml:space="preserve"> </w:t>
+      </w:r>
+      <w:r>
+        <w:rPr>
+          <w:rFonts w:asciiTheme="majorBidi" w:hAnsiTheme="majorBidi" w:cstheme="majorBidi"/>
+          <w:color w:val="C00000"/>
+          <w:sz w:val="28"/>
+          <w:szCs w:val="28"/>
+        </w:rPr>
+        <w:t>Branching basics</w:t>
+      </w:r>
+      <w:r>
+        <w:rPr>
+          <w:rFonts w:asciiTheme="majorBidi" w:hAnsiTheme="majorBidi" w:cstheme="majorBidi"/>
+          <w:color w:val="C00000"/>
+          <w:sz w:val="28"/>
+          <w:szCs w:val="28"/>
+        </w:rPr>
+        <w:t xml:space="preserve"> </w:t>
+      </w:r>
+    </w:p>
+    <w:p>
+      <w:pPr>
+        <w:autoSpaceDE w:val="0"/>
+        <w:autoSpaceDN w:val="0"/>
+        <w:adjustRightInd w:val="0"/>
+        <w:spacing w:after="0" w:line="360" w:lineRule="auto"/>
+        <w:rPr>
+          <w:rFonts w:ascii="Lucida Console" w:hAnsi="Lucida Console" w:cs="Lucida Console"/>
+          <w:sz w:val="20"/>
+          <w:szCs w:val="20"/>
+        </w:rPr>
+      </w:pPr>
+      <w:proofErr w:type="spellStart"/>
+      <w:proofErr w:type="gramStart"/>
+      <w:r>
+        <w:rPr>
+          <w:rFonts w:ascii="Lucida Console" w:hAnsi="Lucida Console" w:cs="Lucida Console"/>
+          <w:sz w:val="20"/>
+          <w:szCs w:val="20"/>
+        </w:rPr>
+        <w:t>git</w:t>
+      </w:r>
+      <w:proofErr w:type="spellEnd"/>
+      <w:proofErr w:type="gramEnd"/>
+      <w:r>
+        <w:rPr>
+          <w:rFonts w:ascii="Lucida Console" w:hAnsi="Lucida Console" w:cs="Lucida Console"/>
+          <w:sz w:val="20"/>
+          <w:szCs w:val="20"/>
+        </w:rPr>
+        <w:t xml:space="preserve"> branch // list local </w:t>
+      </w:r>
+      <w:r>
+        <w:rPr>
+          <w:rFonts w:ascii="Lucida Console" w:hAnsi="Lucida Console" w:cs="Lucida Console"/>
+          <w:sz w:val="20"/>
+          <w:szCs w:val="20"/>
+        </w:rPr>
+        <w:t>branches</w:t>
+      </w:r>
+    </w:p>
+    <w:p>
+      <w:pPr>
+        <w:autoSpaceDE w:val="0"/>
+        <w:autoSpaceDN w:val="0"/>
+        <w:adjustRightInd w:val="0"/>
+        <w:spacing w:after="0" w:line="360" w:lineRule="auto"/>
+        <w:rPr>
+          <w:rFonts w:ascii="Lucida Console" w:hAnsi="Lucida Console" w:cs="Lucida Console"/>
+          <w:sz w:val="20"/>
+          <w:szCs w:val="20"/>
+        </w:rPr>
+      </w:pPr>
+      <w:proofErr w:type="spellStart"/>
+      <w:proofErr w:type="gramStart"/>
+      <w:r>
+        <w:rPr>
+          <w:rFonts w:ascii="Lucida Console" w:hAnsi="Lucida Console" w:cs="Lucida Console"/>
+          <w:sz w:val="20"/>
+          <w:szCs w:val="20"/>
+        </w:rPr>
+        <w:t>git</w:t>
+      </w:r>
+      <w:proofErr w:type="spellEnd"/>
+      <w:proofErr w:type="gramEnd"/>
+      <w:r>
+        <w:rPr>
+          <w:rFonts w:ascii="Lucida Console" w:hAnsi="Lucida Console" w:cs="Lucida Console"/>
+          <w:sz w:val="20"/>
+          <w:szCs w:val="20"/>
+        </w:rPr>
+        <w:t xml:space="preserve"> branch –a</w:t>
+      </w:r>
+      <w:r>
+        <w:rPr>
+          <w:rFonts w:ascii="Lucida Console" w:hAnsi="Lucida Console" w:cs="Lucida Console"/>
+          <w:sz w:val="20"/>
+          <w:szCs w:val="20"/>
+        </w:rPr>
+        <w:t xml:space="preserve"> // list all branches (local and remote)</w:t>
+      </w:r>
+    </w:p>
+    <w:p>
+      <w:pPr>
+        <w:autoSpaceDE w:val="0"/>
+        <w:autoSpaceDN w:val="0"/>
+        <w:adjustRightInd w:val="0"/>
+        <w:spacing w:after="0" w:line="360" w:lineRule="auto"/>
+        <w:rPr>
+          <w:rFonts w:ascii="Lucida Console" w:hAnsi="Lucida Console" w:cs="Lucida Console"/>
+          <w:sz w:val="20"/>
+          <w:szCs w:val="20"/>
+        </w:rPr>
+      </w:pPr>
+      <w:proofErr w:type="spellStart"/>
+      <w:proofErr w:type="gramStart"/>
+      <w:r>
+        <w:rPr>
+          <w:rFonts w:ascii="Lucida Console" w:hAnsi="Lucida Console" w:cs="Lucida Console"/>
+          <w:sz w:val="20"/>
+          <w:szCs w:val="20"/>
+        </w:rPr>
+        <w:t>git</w:t>
+      </w:r>
+      <w:proofErr w:type="spellEnd"/>
+      <w:proofErr w:type="gramEnd"/>
+      <w:r>
+        <w:rPr>
+          <w:rFonts w:ascii="Lucida Console" w:hAnsi="Lucida Console" w:cs="Lucida Console"/>
+          <w:sz w:val="20"/>
+          <w:szCs w:val="20"/>
+        </w:rPr>
+        <w:t xml:space="preserve"> branch &lt;new branch name&gt;</w:t>
+      </w:r>
+      <w:r>
+        <w:rPr>
+          <w:rFonts w:ascii="Lucida Console" w:hAnsi="Lucida Console" w:cs="Lucida Console"/>
+          <w:sz w:val="20"/>
+          <w:szCs w:val="20"/>
+        </w:rPr>
+        <w:t xml:space="preserve"> // create new branch</w:t>
+      </w:r>
+    </w:p>
+    <w:p>
+      <w:pPr>
+        <w:autoSpaceDE w:val="0"/>
+        <w:autoSpaceDN w:val="0"/>
+        <w:adjustRightInd w:val="0"/>
+        <w:spacing w:after="0" w:line="360" w:lineRule="auto"/>
+        <w:rPr>
+          <w:rFonts w:ascii="Lucida Console" w:hAnsi="Lucida Console" w:cs="Lucida Console"/>
+          <w:sz w:val="20"/>
+          <w:szCs w:val="20"/>
+        </w:rPr>
+      </w:pPr>
+      <w:proofErr w:type="spellStart"/>
+      <w:proofErr w:type="gramStart"/>
+      <w:r>
+        <w:rPr>
+          <w:rFonts w:ascii="Lucida Console" w:hAnsi="Lucida Console" w:cs="Lucida Console"/>
+          <w:sz w:val="20"/>
+          <w:szCs w:val="20"/>
+        </w:rPr>
+        <w:t>git</w:t>
+      </w:r>
+      <w:proofErr w:type="spellEnd"/>
+      <w:proofErr w:type="gramEnd"/>
+      <w:r>
+        <w:rPr>
+          <w:rFonts w:ascii="Lucida Console" w:hAnsi="Lucida Console" w:cs="Lucida Console"/>
+          <w:sz w:val="20"/>
+          <w:szCs w:val="20"/>
+        </w:rPr>
+        <w:t xml:space="preserve"> checkout &lt;branch name&gt;</w:t>
+      </w:r>
+      <w:r>
+        <w:rPr>
+          <w:rFonts w:ascii="Lucida Console" w:hAnsi="Lucida Console" w:cs="Lucida Console"/>
+          <w:sz w:val="20"/>
+          <w:szCs w:val="20"/>
+        </w:rPr>
+        <w:t xml:space="preserve"> //switch to new branch</w:t>
+      </w:r>
+    </w:p>
+    <w:p>
+      <w:pPr>
+        <w:autoSpaceDE w:val="0"/>
+        <w:autoSpaceDN w:val="0"/>
+        <w:adjustRightInd w:val="0"/>
+        <w:spacing w:after="0" w:line="360" w:lineRule="auto"/>
+        <w:rPr>
+          <w:rFonts w:ascii="Lucida Console" w:hAnsi="Lucida Console" w:cs="Lucida Console"/>
+          <w:sz w:val="20"/>
+          <w:szCs w:val="20"/>
+        </w:rPr>
+      </w:pPr>
+      <w:proofErr w:type="spellStart"/>
+      <w:proofErr w:type="gramStart"/>
+      <w:r>
+        <w:rPr>
+          <w:rFonts w:ascii="Lucida Console" w:hAnsi="Lucida Console" w:cs="Lucida Console"/>
+          <w:sz w:val="20"/>
+          <w:szCs w:val="20"/>
+        </w:rPr>
+        <w:t>git</w:t>
+      </w:r>
+      <w:proofErr w:type="spellEnd"/>
+      <w:proofErr w:type="gramEnd"/>
+      <w:r>
+        <w:rPr>
+          <w:rFonts w:ascii="Lucida Console" w:hAnsi="Lucida Console" w:cs="Lucida Console"/>
+          <w:sz w:val="20"/>
+          <w:szCs w:val="20"/>
+        </w:rPr>
+        <w:t xml:space="preserve"> branch –m </w:t>
+      </w:r>
+      <w:proofErr w:type="spellStart"/>
+      <w:r>
+        <w:rPr>
+          <w:rFonts w:ascii="Lucida Console" w:hAnsi="Lucida Console" w:cs="Lucida Console"/>
+          <w:sz w:val="20"/>
+          <w:szCs w:val="20"/>
+        </w:rPr>
+        <w:t>mynewbranch</w:t>
+      </w:r>
+      <w:proofErr w:type="spellEnd"/>
+      <w:r>
+        <w:rPr>
+          <w:rFonts w:ascii="Lucida Console" w:hAnsi="Lucida Console" w:cs="Lucida Console"/>
+          <w:sz w:val="20"/>
+          <w:szCs w:val="20"/>
+        </w:rPr>
+        <w:t xml:space="preserve"> </w:t>
+      </w:r>
+      <w:proofErr w:type="spellStart"/>
+      <w:r>
+        <w:rPr>
+          <w:rFonts w:ascii="Lucida Console" w:hAnsi="Lucida Console" w:cs="Lucida Console"/>
+          <w:sz w:val="20"/>
+          <w:szCs w:val="20"/>
+        </w:rPr>
+        <w:t>newbranch</w:t>
+      </w:r>
+      <w:proofErr w:type="spellEnd"/>
+      <w:r>
+        <w:rPr>
+          <w:rFonts w:ascii="Lucida Console" w:hAnsi="Lucida Console" w:cs="Lucida Console"/>
+          <w:sz w:val="20"/>
+          <w:szCs w:val="20"/>
+        </w:rPr>
+        <w:t xml:space="preserve"> //rename</w:t>
+      </w:r>
+      <w:r>
+        <w:rPr>
+          <w:rFonts w:ascii="Lucida Console" w:hAnsi="Lucida Console" w:cs="Lucida Console"/>
+          <w:sz w:val="20"/>
+          <w:szCs w:val="20"/>
+        </w:rPr>
+        <w:t xml:space="preserve"> (-m == move)</w:t>
+      </w:r>
+    </w:p>
+    <w:p>
+      <w:pPr>
+        <w:autoSpaceDE w:val="0"/>
+        <w:autoSpaceDN w:val="0"/>
+        <w:adjustRightInd w:val="0"/>
+        <w:spacing w:after="0" w:line="360" w:lineRule="auto"/>
+        <w:rPr>
+          <w:rFonts w:ascii="Lucida Console" w:hAnsi="Lucida Console" w:cs="Lucida Console"/>
+          <w:sz w:val="20"/>
+          <w:szCs w:val="20"/>
+        </w:rPr>
+      </w:pPr>
+      <w:proofErr w:type="spellStart"/>
+      <w:proofErr w:type="gramStart"/>
+      <w:r>
+        <w:rPr>
+          <w:rFonts w:ascii="Lucida Console" w:hAnsi="Lucida Console" w:cs="Lucida Console"/>
+          <w:sz w:val="20"/>
+          <w:szCs w:val="20"/>
+        </w:rPr>
+        <w:t>git</w:t>
+      </w:r>
+      <w:proofErr w:type="spellEnd"/>
+      <w:proofErr w:type="gramEnd"/>
+      <w:r>
+        <w:rPr>
+          <w:rFonts w:ascii="Lucida Console" w:hAnsi="Lucida Console" w:cs="Lucida Console"/>
+          <w:sz w:val="20"/>
+          <w:szCs w:val="20"/>
+        </w:rPr>
+        <w:t xml:space="preserve"> </w:t>
+      </w:r>
+      <w:proofErr w:type="spellStart"/>
+      <w:r>
+        <w:rPr>
+          <w:rFonts w:ascii="Lucida Console" w:hAnsi="Lucida Console" w:cs="Lucida Console"/>
+          <w:sz w:val="20"/>
+          <w:szCs w:val="20"/>
+        </w:rPr>
+        <w:t>brnahc</w:t>
+      </w:r>
+      <w:proofErr w:type="spellEnd"/>
+      <w:r>
+        <w:rPr>
+          <w:rFonts w:ascii="Lucida Console" w:hAnsi="Lucida Console" w:cs="Lucida Console"/>
+          <w:sz w:val="20"/>
+          <w:szCs w:val="20"/>
+        </w:rPr>
+        <w:t xml:space="preserve"> –d </w:t>
+      </w:r>
+      <w:proofErr w:type="spellStart"/>
+      <w:r>
+        <w:rPr>
+          <w:rFonts w:ascii="Lucida Console" w:hAnsi="Lucida Console" w:cs="Lucida Console"/>
+          <w:sz w:val="20"/>
+          <w:szCs w:val="20"/>
+        </w:rPr>
+        <w:t>newbranch</w:t>
+      </w:r>
+      <w:proofErr w:type="spellEnd"/>
+      <w:r>
+        <w:rPr>
+          <w:rFonts w:ascii="Lucida Console" w:hAnsi="Lucida Console" w:cs="Lucida Console"/>
+          <w:sz w:val="20"/>
+          <w:szCs w:val="20"/>
+        </w:rPr>
+        <w:t xml:space="preserve"> //delete branch (-d == delete)</w:t>
+      </w:r>
+    </w:p>
+    <w:p>
+      <w:pPr>
+        <w:autoSpaceDE w:val="0"/>
+        <w:autoSpaceDN w:val="0"/>
+        <w:adjustRightInd w:val="0"/>
+        <w:spacing w:after="0" w:line="360" w:lineRule="auto"/>
+        <w:rPr>
+          <w:rFonts w:ascii="Lucida Console" w:hAnsi="Lucida Console" w:cs="Lucida Console"/>
+          <w:sz w:val="20"/>
+          <w:szCs w:val="20"/>
+        </w:rPr>
+      </w:pPr>
+    </w:p>
+    <w:p>
+      <w:pPr>
+        <w:autoSpaceDE w:val="0"/>
+        <w:autoSpaceDN w:val="0"/>
+        <w:adjustRightInd w:val="0"/>
+        <w:spacing w:after="0" w:line="360" w:lineRule="auto"/>
+        <w:rPr>
+          <w:rFonts w:asciiTheme="majorBidi" w:hAnsiTheme="majorBidi" w:cstheme="majorBidi"/>
+          <w:color w:val="C00000"/>
+          <w:sz w:val="28"/>
+          <w:szCs w:val="28"/>
+        </w:rPr>
+      </w:pPr>
+      <w:r>
+        <w:rPr>
+          <w:rFonts w:asciiTheme="majorBidi" w:hAnsiTheme="majorBidi" w:cstheme="majorBidi"/>
+          <w:color w:val="C00000"/>
+          <w:sz w:val="28"/>
+          <w:szCs w:val="28"/>
+        </w:rPr>
+        <w:t>#</w:t>
+      </w:r>
+      <w:r>
+        <w:rPr>
+          <w:rFonts w:asciiTheme="majorBidi" w:hAnsiTheme="majorBidi" w:cstheme="majorBidi"/>
+          <w:color w:val="C00000"/>
+          <w:sz w:val="28"/>
+          <w:szCs w:val="28"/>
+        </w:rPr>
+        <w:t>5</w:t>
+      </w:r>
+      <w:r>
+        <w:rPr>
+          <w:rFonts w:asciiTheme="majorBidi" w:hAnsiTheme="majorBidi" w:cstheme="majorBidi"/>
+          <w:color w:val="C00000"/>
+          <w:sz w:val="28"/>
+          <w:szCs w:val="28"/>
+        </w:rPr>
+        <w:t>2</w:t>
+      </w:r>
+      <w:r>
+        <w:rPr>
+          <w:rFonts w:asciiTheme="majorBidi" w:hAnsiTheme="majorBidi" w:cstheme="majorBidi"/>
+          <w:color w:val="C00000"/>
+          <w:sz w:val="28"/>
+          <w:szCs w:val="28"/>
+        </w:rPr>
+        <w:t xml:space="preserve"> </w:t>
+      </w:r>
+      <w:r>
+        <w:rPr>
+          <w:rFonts w:asciiTheme="majorBidi" w:hAnsiTheme="majorBidi" w:cstheme="majorBidi"/>
+          <w:color w:val="C00000"/>
+          <w:sz w:val="28"/>
+          <w:szCs w:val="28"/>
+        </w:rPr>
+        <w:t>Happy Path / Fast Forward Merges</w:t>
+      </w:r>
+      <w:r>
+        <w:rPr>
+          <w:rFonts w:asciiTheme="majorBidi" w:hAnsiTheme="majorBidi" w:cstheme="majorBidi"/>
+          <w:color w:val="C00000"/>
+          <w:sz w:val="28"/>
+          <w:szCs w:val="28"/>
+        </w:rPr>
+        <w:t xml:space="preserve"> </w:t>
+      </w:r>
+    </w:p>
+    <w:p>
+      <w:pPr>
+        <w:autoSpaceDE w:val="0"/>
+        <w:autoSpaceDN w:val="0"/>
+        <w:adjustRightInd w:val="0"/>
+        <w:spacing w:after="0" w:line="360" w:lineRule="auto"/>
+        <w:rPr>
+          <w:rFonts w:ascii="Lucida Console" w:hAnsi="Lucida Console" w:cs="Lucida Console"/>
+          <w:sz w:val="20"/>
+          <w:szCs w:val="20"/>
+        </w:rPr>
+      </w:pPr>
+      <w:proofErr w:type="spellStart"/>
+      <w:proofErr w:type="gramStart"/>
+      <w:r>
+        <w:rPr>
+          <w:rFonts w:ascii="Lucida Console" w:hAnsi="Lucida Console" w:cs="Lucida Console"/>
+          <w:sz w:val="20"/>
+          <w:szCs w:val="20"/>
+        </w:rPr>
+        <w:t>git</w:t>
+      </w:r>
+      <w:proofErr w:type="spellEnd"/>
+      <w:proofErr w:type="gramEnd"/>
+      <w:r>
+        <w:rPr>
+          <w:rFonts w:ascii="Lucida Console" w:hAnsi="Lucida Console" w:cs="Lucida Console"/>
+          <w:sz w:val="20"/>
+          <w:szCs w:val="20"/>
+        </w:rPr>
+        <w:t xml:space="preserve"> branch // list local branches</w:t>
+      </w:r>
+    </w:p>
+    <w:p>
+      <w:pPr>
+        <w:autoSpaceDE w:val="0"/>
+        <w:autoSpaceDN w:val="0"/>
+        <w:adjustRightInd w:val="0"/>
+        <w:spacing w:after="0" w:line="360" w:lineRule="auto"/>
+        <w:rPr>
+          <w:rFonts w:ascii="Lucida Console" w:hAnsi="Lucida Console" w:cs="Lucida Console"/>
+          <w:sz w:val="20"/>
+          <w:szCs w:val="20"/>
+        </w:rPr>
+      </w:pPr>
+      <w:proofErr w:type="spellStart"/>
+      <w:proofErr w:type="gramStart"/>
+      <w:r>
+        <w:rPr>
+          <w:rFonts w:ascii="Lucida Console" w:hAnsi="Lucida Console" w:cs="Lucida Console"/>
+          <w:sz w:val="20"/>
+          <w:szCs w:val="20"/>
+        </w:rPr>
+        <w:t>git</w:t>
+      </w:r>
+      <w:proofErr w:type="spellEnd"/>
+      <w:proofErr w:type="gramEnd"/>
+      <w:r>
+        <w:rPr>
+          <w:rFonts w:ascii="Lucida Console" w:hAnsi="Lucida Console" w:cs="Lucida Console"/>
+          <w:sz w:val="20"/>
+          <w:szCs w:val="20"/>
+        </w:rPr>
+        <w:t xml:space="preserve"> checkout –b title-change  // create new branch and checkout in one step</w:t>
       </w:r>
       <w:bookmarkStart w:id="0" w:name="_GoBack"/>
       <w:bookmarkEnd w:id="0"/>
-      <w:r>
-        <w:rPr>
-          <w:rFonts w:ascii="Lucida Console" w:hAnsi="Lucida Console" w:cs="Lucida Console"/>
-          <w:sz w:val="20"/>
-          <w:szCs w:val="20"/>
-        </w:rPr>
-        <w:t xml:space="preserve"> </w:t>
-      </w:r>
-      <w:r>
-        <w:rPr>
-          <w:rFonts w:ascii="Lucida Console" w:hAnsi="Lucida Console" w:cs="Lucida Console"/>
-          <w:sz w:val="20"/>
-          <w:szCs w:val="20"/>
-        </w:rPr>
-        <w:t>master origin/master</w:t>
-      </w:r>
+    </w:p>
+    <w:p>
+      <w:pPr>
+        <w:autoSpaceDE w:val="0"/>
+        <w:autoSpaceDN w:val="0"/>
+        <w:adjustRightInd w:val="0"/>
+        <w:spacing w:after="0" w:line="360" w:lineRule="auto"/>
+        <w:rPr>
+          <w:rFonts w:ascii="Lucida Console" w:hAnsi="Lucida Console" w:cs="Lucida Console"/>
+          <w:sz w:val="20"/>
+          <w:szCs w:val="20"/>
+        </w:rPr>
+      </w:pPr>
     </w:p>
     <w:p>
       <w:pPr>

</xml_diff>